<commit_message>
Vita kely tapany maraina
</commit_message>
<xml_diff>
--- a/cahier des charges.docx
+++ b/cahier des charges.docx
@@ -24,7 +24,6 @@
                 <w:szCs w:val="48"/>
               </w:rPr>
             </w:pPr>
-            <w:proofErr w:type="spellStart"/>
             <w:r>
               <w:rPr>
                 <w:sz w:val="48"/>
@@ -32,7 +31,6 @@
               </w:rPr>
               <w:t>Igoguide</w:t>
             </w:r>
-            <w:proofErr w:type="spellEnd"/>
           </w:p>
         </w:tc>
       </w:tr>
@@ -146,6 +144,9 @@
       <w:r>
         <w:t xml:space="preserve">Comment ça marche </w:t>
       </w:r>
+      <w:r>
+        <w:t>(OK)</w:t>
+      </w:r>
     </w:p>
     <w:p>
       <w:pPr>
@@ -155,13 +156,14 @@
           <w:numId w:val="4"/>
         </w:numPr>
       </w:pPr>
-      <w:proofErr w:type="spellStart"/>
-      <w:r>
-        <w:t>Igoguide</w:t>
-      </w:r>
-      <w:proofErr w:type="spellEnd"/>
-      <w:r>
-        <w:t xml:space="preserve"> transforme vos recherches </w:t>
+      <w:r>
+        <w:t>Igoguide transforme vos recherches</w:t>
+      </w:r>
+      <w:r>
+        <w:t xml:space="preserve"> (OK)</w:t>
+      </w:r>
+      <w:r>
+        <w:t xml:space="preserve"> </w:t>
       </w:r>
     </w:p>
     <w:p>
@@ -172,13 +174,11 @@
           <w:numId w:val="4"/>
         </w:numPr>
       </w:pPr>
-      <w:proofErr w:type="spellStart"/>
-      <w:r>
-        <w:t>Igoglog</w:t>
-      </w:r>
-      <w:proofErr w:type="spellEnd"/>
-      <w:r>
-        <w:t xml:space="preserve"> </w:t>
+      <w:r>
+        <w:t xml:space="preserve">Igoglog </w:t>
+      </w:r>
+      <w:r>
+        <w:t xml:space="preserve"> (OK)</w:t>
       </w:r>
     </w:p>
     <w:p>
@@ -192,6 +192,9 @@
       <w:r>
         <w:t>FAQ</w:t>
       </w:r>
+      <w:r>
+        <w:t xml:space="preserve"> (OK)</w:t>
+      </w:r>
     </w:p>
     <w:p>
       <w:pPr>
@@ -203,6 +206,12 @@
       </w:pPr>
       <w:r>
         <w:t>CGU</w:t>
+      </w:r>
+      <w:r>
+        <w:t xml:space="preserve"> </w:t>
+      </w:r>
+      <w:r>
+        <w:t>(OK)</w:t>
       </w:r>
     </w:p>
     <w:p>
@@ -547,15 +556,7 @@
         </w:numPr>
       </w:pPr>
       <w:r>
-        <w:t xml:space="preserve">Afficher le CGV dans le </w:t>
-      </w:r>
-      <w:proofErr w:type="spellStart"/>
-      <w:r>
-        <w:t>dashboard</w:t>
-      </w:r>
-      <w:proofErr w:type="spellEnd"/>
-      <w:r>
-        <w:t xml:space="preserve"> PRO</w:t>
+        <w:t>Afficher le CGV dans le dashboard PRO</w:t>
       </w:r>
     </w:p>
     <w:p>

</xml_diff>